<commit_message>
fix mismatch on Q3
</commit_message>
<xml_diff>
--- a/Assignment01/Assignment01_covid_challenge.docx
+++ b/Assignment01/Assignment01_covid_challenge.docx
@@ -140,7 +140,6 @@
           <w:numId w:val="1"/>
         </w:numPr>
       </w:pPr>
-      <w:proofErr w:type="spellStart"/>
       <w:r>
         <w:rPr>
           <w:b/>
@@ -148,7 +147,6 @@
         </w:rPr>
         <w:t>num_sequences</w:t>
       </w:r>
-      <w:proofErr w:type="spellEnd"/>
       <w:r>
         <w:t xml:space="preserve">: the number of sequences </w:t>
       </w:r>
@@ -171,7 +169,6 @@
           <w:numId w:val="1"/>
         </w:numPr>
       </w:pPr>
-      <w:proofErr w:type="spellStart"/>
       <w:r>
         <w:rPr>
           <w:b/>
@@ -179,7 +176,6 @@
         </w:rPr>
         <w:t>num_sequences_total</w:t>
       </w:r>
-      <w:proofErr w:type="spellEnd"/>
       <w:r>
         <w:t xml:space="preserve">: the total number of sequences </w:t>
       </w:r>
@@ -202,7 +198,6 @@
           <w:numId w:val="1"/>
         </w:numPr>
       </w:pPr>
-      <w:proofErr w:type="spellStart"/>
       <w:r>
         <w:rPr>
           <w:b/>
@@ -210,7 +205,6 @@
         </w:rPr>
         <w:t>perc_sequences</w:t>
       </w:r>
-      <w:proofErr w:type="spellEnd"/>
       <w:r>
         <w:t>: the percentage of the available number of sequences that were processed (</w:t>
       </w:r>
@@ -380,23 +374,7 @@
           <w:i/>
           <w:iCs/>
         </w:rPr>
-        <w:t xml:space="preserve"> column contains 2 “catch-all” categories called “</w:t>
-      </w:r>
-      <w:proofErr w:type="spellStart"/>
-      <w:r>
-        <w:rPr>
-          <w:i/>
-          <w:iCs/>
-        </w:rPr>
-        <w:t>non_who</w:t>
-      </w:r>
-      <w:proofErr w:type="spellEnd"/>
-      <w:r>
-        <w:rPr>
-          <w:i/>
-          <w:iCs/>
-        </w:rPr>
-        <w:t>” and “others</w:t>
+        <w:t xml:space="preserve"> column contains 2 “catch-all” categories called “non_who” and “others</w:t>
       </w:r>
       <w:r>
         <w:rPr>
@@ -456,10 +434,19 @@
     <w:p/>
     <w:p>
       <w:r>
-        <w:t xml:space="preserve">Determine which country </w:t>
-      </w:r>
-      <w:r>
-        <w:t>processed</w:t>
+        <w:t>Determine which country</w:t>
+      </w:r>
+      <w:r>
+        <w:t xml:space="preserve"> did the best at</w:t>
+      </w:r>
+      <w:r>
+        <w:t xml:space="preserve"> </w:t>
+      </w:r>
+      <w:r>
+        <w:t>process</w:t>
+      </w:r>
+      <w:r>
+        <w:t>ing</w:t>
       </w:r>
       <w:r>
         <w:t xml:space="preserve"> sequences across </w:t>
@@ -673,26 +660,10 @@
         <w:t xml:space="preserve">All code should be </w:t>
       </w:r>
       <w:r>
-        <w:t>either a single Python script (.</w:t>
-      </w:r>
-      <w:proofErr w:type="spellStart"/>
-      <w:r>
-        <w:t>py</w:t>
-      </w:r>
-      <w:proofErr w:type="spellEnd"/>
-      <w:r>
-        <w:t xml:space="preserve"> file) or </w:t>
-      </w:r>
-      <w:r>
-        <w:t>Jupyter Notebook (.</w:t>
-      </w:r>
-      <w:proofErr w:type="spellStart"/>
-      <w:r>
-        <w:t>ipynb</w:t>
-      </w:r>
-      <w:proofErr w:type="spellEnd"/>
-      <w:r>
-        <w:t xml:space="preserve"> file).</w:t>
+        <w:t xml:space="preserve">either a single Python script (.py file) or </w:t>
+      </w:r>
+      <w:r>
+        <w:t>Jupyter Notebook (.ipynb file).</w:t>
       </w:r>
     </w:p>
     <w:p/>

</xml_diff>